<commit_message>
files imported from live project
all the files have been modified after pulling from live project
</commit_message>
<xml_diff>
--- a/resources/SOW.docx
+++ b/resources/SOW.docx
@@ -19,23 +19,7 @@
     </w:p>
     <w:p>
       <w:r>
-        <w:t xml:space="preserve">A quick running total SQL Query will yield the fact that about </w:t>
-      </w:r>
-      <w:proofErr w:type="spellStart"/>
-      <w:r>
-        <w:t>xyz</w:t>
-      </w:r>
-      <w:proofErr w:type="spellEnd"/>
-      <w:r>
-        <w:t xml:space="preserve">% of vendors pull in </w:t>
-      </w:r>
-      <w:proofErr w:type="spellStart"/>
-      <w:r>
-        <w:t>xyz</w:t>
-      </w:r>
-      <w:proofErr w:type="spellEnd"/>
-      <w:r>
-        <w:t xml:space="preserve">% of revenue. </w:t>
+        <w:t xml:space="preserve">A quick running total SQL Query will yield the fact that about xyz% of vendors pull in xyz% of revenue. </w:t>
       </w:r>
     </w:p>
     <w:p>
@@ -45,6 +29,7 @@
           <w:szCs w:val="32"/>
         </w:rPr>
       </w:pPr>
+      <w:bookmarkStart w:id="0" w:name="_Hlk91425818"/>
       <w:r>
         <w:rPr>
           <w:sz w:val="32"/>
@@ -60,6 +45,7 @@
         <w:t>Overall</w:t>
       </w:r>
     </w:p>
+    <w:bookmarkEnd w:id="0"/>
     <w:p>
       <w:pPr>
         <w:pStyle w:val="ListParagraph"/>
@@ -269,7 +255,291 @@
           <w:numId w:val="1"/>
         </w:numPr>
       </w:pPr>
-    </w:p>
+      <w:r>
+        <w:t>How many vendors in total over the last 30 days + placeholder for rolling trend if possible</w:t>
+      </w:r>
+    </w:p>
+    <w:p>
+      <w:pPr>
+        <w:pStyle w:val="ListParagraph"/>
+        <w:numPr>
+          <w:ilvl w:val="0"/>
+          <w:numId w:val="1"/>
+        </w:numPr>
+      </w:pPr>
+      <w:r>
+        <w:t>How many order in total over the last 30 days + placeholder for rolling trend if possible</w:t>
+      </w:r>
+    </w:p>
+    <w:p>
+      <w:pPr>
+        <w:pStyle w:val="ListParagraph"/>
+        <w:numPr>
+          <w:ilvl w:val="0"/>
+          <w:numId w:val="1"/>
+        </w:numPr>
+      </w:pPr>
+      <w:r>
+        <w:t>GMV_eur trend over last 30 days if possible (daily measure plotted)</w:t>
+      </w:r>
+      <w:r>
+        <w:t xml:space="preserve"> </w:t>
+      </w:r>
+    </w:p>
+    <w:p>
+      <w:pPr>
+        <w:pStyle w:val="ListParagraph"/>
+        <w:numPr>
+          <w:ilvl w:val="1"/>
+          <w:numId w:val="1"/>
+        </w:numPr>
+      </w:pPr>
+      <w:r>
+        <w:rPr>
+          <w:highlight w:val="yellow"/>
+        </w:rPr>
+        <w:t>How can gmv be negative ???</w:t>
+      </w:r>
+    </w:p>
+    <w:p>
+      <w:pPr>
+        <w:pStyle w:val="ListParagraph"/>
+        <w:numPr>
+          <w:ilvl w:val="1"/>
+          <w:numId w:val="1"/>
+        </w:numPr>
+      </w:pPr>
+      <w:r>
+        <w:t>How many vendors in gmv_intervals</w:t>
+      </w:r>
+    </w:p>
+    <w:p>
+      <w:pPr>
+        <w:pStyle w:val="ListParagraph"/>
+        <w:numPr>
+          <w:ilvl w:val="1"/>
+          <w:numId w:val="1"/>
+        </w:numPr>
+      </w:pPr>
+      <w:r>
+        <w:t>How many are doing better than avg_gmv for the last 30 days</w:t>
+      </w:r>
+    </w:p>
+    <w:p>
+      <w:pPr>
+        <w:pStyle w:val="ListParagraph"/>
+        <w:numPr>
+          <w:ilvl w:val="1"/>
+          <w:numId w:val="1"/>
+        </w:numPr>
+      </w:pPr>
+      <w:r>
+        <w:t>How many are doing worse than avg_gmv for last 30 days</w:t>
+      </w:r>
+    </w:p>
+    <w:p>
+      <w:pPr>
+        <w:pStyle w:val="ListParagraph"/>
+        <w:numPr>
+          <w:ilvl w:val="1"/>
+          <w:numId w:val="1"/>
+        </w:numPr>
+      </w:pPr>
+      <w:r>
+        <w:t>Average Order Value by intervals</w:t>
+      </w:r>
+    </w:p>
+    <w:p>
+      <w:pPr>
+        <w:pStyle w:val="ListParagraph"/>
+        <w:numPr>
+          <w:ilvl w:val="0"/>
+          <w:numId w:val="1"/>
+        </w:numPr>
+      </w:pPr>
+      <w:r>
+        <w:t># sessions in last 30 days - (+ breakdown in resulting in successful orders)</w:t>
+      </w:r>
+    </w:p>
+    <w:p>
+      <w:pPr>
+        <w:pStyle w:val="ListParagraph"/>
+        <w:numPr>
+          <w:ilvl w:val="0"/>
+          <w:numId w:val="1"/>
+        </w:numPr>
+      </w:pPr>
+      <w:r>
+        <w:t>How many successful orders over the past 30 days</w:t>
+      </w:r>
+    </w:p>
+    <w:p>
+      <w:pPr>
+        <w:pStyle w:val="ListParagraph"/>
+        <w:numPr>
+          <w:ilvl w:val="1"/>
+          <w:numId w:val="1"/>
+        </w:numPr>
+        <w:rPr>
+          <w:highlight w:val="yellow"/>
+        </w:rPr>
+      </w:pPr>
+      <w:r>
+        <w:rPr>
+          <w:highlight w:val="yellow"/>
+        </w:rPr>
+        <w:t>Cumulative orders / successful orders over the past year – how many vendors were responsible for how many orders?</w:t>
+      </w:r>
+    </w:p>
+    <w:p>
+      <w:pPr>
+        <w:pStyle w:val="ListParagraph"/>
+        <w:numPr>
+          <w:ilvl w:val="0"/>
+          <w:numId w:val="1"/>
+        </w:numPr>
+      </w:pPr>
+      <w:r>
+        <w:t># Failures/Fail rate - have to think about this one</w:t>
+      </w:r>
+    </w:p>
+    <w:p>
+      <w:pPr>
+        <w:pStyle w:val="ListParagraph"/>
+        <w:numPr>
+          <w:ilvl w:val="1"/>
+          <w:numId w:val="1"/>
+        </w:numPr>
+      </w:pPr>
+      <w:r>
+        <w:t>Net Failures</w:t>
+      </w:r>
+      <w:r>
+        <w:t xml:space="preserve"> (%)</w:t>
+      </w:r>
+      <w:r>
+        <w:t xml:space="preserve"> by intervals?</w:t>
+      </w:r>
+    </w:p>
+    <w:p>
+      <w:pPr>
+        <w:pStyle w:val="ListParagraph"/>
+        <w:numPr>
+          <w:ilvl w:val="1"/>
+          <w:numId w:val="1"/>
+        </w:numPr>
+      </w:pPr>
+      <w:r>
+        <w:t>Net failure rate (%) by vendor by class interval</w:t>
+      </w:r>
+    </w:p>
+    <w:p>
+      <w:pPr>
+        <w:pStyle w:val="ListParagraph"/>
+        <w:numPr>
+          <w:ilvl w:val="0"/>
+          <w:numId w:val="1"/>
+        </w:numPr>
+      </w:pPr>
+      <w:r>
+        <w:t>Search impressions not tracked – focus only on VL</w:t>
+      </w:r>
+    </w:p>
+    <w:p/>
+    <w:p>
+      <w:pPr>
+        <w:rPr>
+          <w:sz w:val="32"/>
+          <w:szCs w:val="32"/>
+        </w:rPr>
+      </w:pPr>
+      <w:r>
+        <w:rPr>
+          <w:sz w:val="32"/>
+          <w:szCs w:val="32"/>
+        </w:rPr>
+        <w:t xml:space="preserve">Tab </w:t>
+      </w:r>
+      <w:r>
+        <w:rPr>
+          <w:sz w:val="32"/>
+          <w:szCs w:val="32"/>
+        </w:rPr>
+        <w:t>2</w:t>
+      </w:r>
+      <w:r>
+        <w:rPr>
+          <w:sz w:val="32"/>
+          <w:szCs w:val="32"/>
+        </w:rPr>
+        <w:t xml:space="preserve"> – </w:t>
+      </w:r>
+      <w:r>
+        <w:rPr>
+          <w:sz w:val="32"/>
+          <w:szCs w:val="32"/>
+        </w:rPr>
+        <w:t>Details</w:t>
+      </w:r>
+    </w:p>
+    <w:p>
+      <w:pPr>
+        <w:pStyle w:val="ListParagraph"/>
+        <w:numPr>
+          <w:ilvl w:val="0"/>
+          <w:numId w:val="2"/>
+        </w:numPr>
+      </w:pPr>
+      <w:r>
+        <w:t>How many vendors had more than/equal to &lt;&gt; orders in the last &lt;&gt; days?</w:t>
+      </w:r>
+    </w:p>
+    <w:p>
+      <w:pPr>
+        <w:pStyle w:val="ListParagraph"/>
+        <w:numPr>
+          <w:ilvl w:val="0"/>
+          <w:numId w:val="2"/>
+        </w:numPr>
+      </w:pPr>
+      <w:r>
+        <w:t>How many vendors contributed &lt;&gt;% total gmv of last &lt;&gt; days?</w:t>
+      </w:r>
+    </w:p>
+    <w:p>
+      <w:pPr>
+        <w:pStyle w:val="ListParagraph"/>
+        <w:numPr>
+          <w:ilvl w:val="0"/>
+          <w:numId w:val="2"/>
+        </w:numPr>
+      </w:pPr>
+      <w:r>
+        <w:t>How many vendors gained atleast &lt;&gt;% in orders?</w:t>
+      </w:r>
+    </w:p>
+    <w:p>
+      <w:pPr>
+        <w:pStyle w:val="ListParagraph"/>
+        <w:numPr>
+          <w:ilvl w:val="0"/>
+          <w:numId w:val="2"/>
+        </w:numPr>
+      </w:pPr>
+      <w:r>
+        <w:lastRenderedPageBreak/>
+        <w:t>How many vendors lost &lt;&gt;% in orders?</w:t>
+      </w:r>
+    </w:p>
+    <w:p/>
+    <w:p/>
+    <w:p>
+      <w:r>
+        <w:t>One slide to show Phase 2</w:t>
+      </w:r>
+    </w:p>
+    <w:p/>
+    <w:p/>
     <w:sectPr>
       <w:pgSz w:w="12240" w:h="15840"/>
       <w:pgMar w:top="1440" w:right="1440" w:bottom="1440" w:left="1440" w:header="720" w:footer="720" w:gutter="0"/>
@@ -395,8 +665,124 @@
       </w:rPr>
     </w:lvl>
   </w:abstractNum>
+  <w:abstractNum w:abstractNumId="1" w15:restartNumberingAfterBreak="0">
+    <w:nsid w:val="216E1EC4"/>
+    <w:multiLevelType w:val="hybridMultilevel"/>
+    <w:tmpl w:val="E212548C"/>
+    <w:lvl w:ilvl="0" w:tplc="04090001">
+      <w:start w:val="1"/>
+      <w:numFmt w:val="bullet"/>
+      <w:lvlText w:val=""/>
+      <w:lvlJc w:val="left"/>
+      <w:pPr>
+        <w:ind w:left="720" w:hanging="360"/>
+      </w:pPr>
+      <w:rPr>
+        <w:rFonts w:ascii="Symbol" w:hAnsi="Symbol" w:hint="default"/>
+      </w:rPr>
+    </w:lvl>
+    <w:lvl w:ilvl="1" w:tplc="04090003" w:tentative="1">
+      <w:start w:val="1"/>
+      <w:numFmt w:val="bullet"/>
+      <w:lvlText w:val="o"/>
+      <w:lvlJc w:val="left"/>
+      <w:pPr>
+        <w:ind w:left="1440" w:hanging="360"/>
+      </w:pPr>
+      <w:rPr>
+        <w:rFonts w:ascii="Courier New" w:hAnsi="Courier New" w:cs="Courier New" w:hint="default"/>
+      </w:rPr>
+    </w:lvl>
+    <w:lvl w:ilvl="2" w:tplc="04090005" w:tentative="1">
+      <w:start w:val="1"/>
+      <w:numFmt w:val="bullet"/>
+      <w:lvlText w:val=""/>
+      <w:lvlJc w:val="left"/>
+      <w:pPr>
+        <w:ind w:left="2160" w:hanging="360"/>
+      </w:pPr>
+      <w:rPr>
+        <w:rFonts w:ascii="Wingdings" w:hAnsi="Wingdings" w:hint="default"/>
+      </w:rPr>
+    </w:lvl>
+    <w:lvl w:ilvl="3" w:tplc="04090001" w:tentative="1">
+      <w:start w:val="1"/>
+      <w:numFmt w:val="bullet"/>
+      <w:lvlText w:val=""/>
+      <w:lvlJc w:val="left"/>
+      <w:pPr>
+        <w:ind w:left="2880" w:hanging="360"/>
+      </w:pPr>
+      <w:rPr>
+        <w:rFonts w:ascii="Symbol" w:hAnsi="Symbol" w:hint="default"/>
+      </w:rPr>
+    </w:lvl>
+    <w:lvl w:ilvl="4" w:tplc="04090003" w:tentative="1">
+      <w:start w:val="1"/>
+      <w:numFmt w:val="bullet"/>
+      <w:lvlText w:val="o"/>
+      <w:lvlJc w:val="left"/>
+      <w:pPr>
+        <w:ind w:left="3600" w:hanging="360"/>
+      </w:pPr>
+      <w:rPr>
+        <w:rFonts w:ascii="Courier New" w:hAnsi="Courier New" w:cs="Courier New" w:hint="default"/>
+      </w:rPr>
+    </w:lvl>
+    <w:lvl w:ilvl="5" w:tplc="04090005" w:tentative="1">
+      <w:start w:val="1"/>
+      <w:numFmt w:val="bullet"/>
+      <w:lvlText w:val=""/>
+      <w:lvlJc w:val="left"/>
+      <w:pPr>
+        <w:ind w:left="4320" w:hanging="360"/>
+      </w:pPr>
+      <w:rPr>
+        <w:rFonts w:ascii="Wingdings" w:hAnsi="Wingdings" w:hint="default"/>
+      </w:rPr>
+    </w:lvl>
+    <w:lvl w:ilvl="6" w:tplc="04090001" w:tentative="1">
+      <w:start w:val="1"/>
+      <w:numFmt w:val="bullet"/>
+      <w:lvlText w:val=""/>
+      <w:lvlJc w:val="left"/>
+      <w:pPr>
+        <w:ind w:left="5040" w:hanging="360"/>
+      </w:pPr>
+      <w:rPr>
+        <w:rFonts w:ascii="Symbol" w:hAnsi="Symbol" w:hint="default"/>
+      </w:rPr>
+    </w:lvl>
+    <w:lvl w:ilvl="7" w:tplc="04090003" w:tentative="1">
+      <w:start w:val="1"/>
+      <w:numFmt w:val="bullet"/>
+      <w:lvlText w:val="o"/>
+      <w:lvlJc w:val="left"/>
+      <w:pPr>
+        <w:ind w:left="5760" w:hanging="360"/>
+      </w:pPr>
+      <w:rPr>
+        <w:rFonts w:ascii="Courier New" w:hAnsi="Courier New" w:cs="Courier New" w:hint="default"/>
+      </w:rPr>
+    </w:lvl>
+    <w:lvl w:ilvl="8" w:tplc="04090005" w:tentative="1">
+      <w:start w:val="1"/>
+      <w:numFmt w:val="bullet"/>
+      <w:lvlText w:val=""/>
+      <w:lvlJc w:val="left"/>
+      <w:pPr>
+        <w:ind w:left="6480" w:hanging="360"/>
+      </w:pPr>
+      <w:rPr>
+        <w:rFonts w:ascii="Wingdings" w:hAnsi="Wingdings" w:hint="default"/>
+      </w:rPr>
+    </w:lvl>
+  </w:abstractNum>
   <w:num w:numId="1">
     <w:abstractNumId w:val="0"/>
+  </w:num>
+  <w:num w:numId="2">
+    <w:abstractNumId w:val="1"/>
   </w:num>
 </w:numbering>
 </file>
@@ -799,6 +1185,7 @@
   <w:style w:type="paragraph" w:default="1" w:styleId="Normal">
     <w:name w:val="Normal"/>
     <w:qFormat/>
+    <w:rsid w:val="00ED08E1"/>
   </w:style>
   <w:style w:type="character" w:default="1" w:styleId="DefaultParagraphFont">
     <w:name w:val="Default Paragraph Font"/>

</xml_diff>